<commit_message>
Ultima Actualizacion de la Fase 2
actualizados todos los documentos hasta la fecha desde google drive
</commit_message>
<xml_diff>
--- a/Fase 2/Evidencias Grupales/2.6_GuiaEstudiante_Fase 2_Informe Final Proyecto APT.docx
+++ b/Fase 2/Evidencias Grupales/2.6_GuiaEstudiante_Fase 2_Informe Final Proyecto APT.docx
@@ -829,7 +829,7 @@
     <w:tbl>
       <w:tblPr>
         <w:tblStyle w:val="Table3"/>
-        <w:tblW w:w="9781.0" w:type="dxa"/>
+        <w:tblW w:w="9780.0" w:type="dxa"/>
         <w:jc w:val="left"/>
         <w:tblInd w:w="-572.0" w:type="dxa"/>
         <w:tblBorders>
@@ -844,12 +844,12 @@
         <w:tblLook w:val="0400"/>
       </w:tblPr>
       <w:tblGrid>
-        <w:gridCol w:w="3001"/>
-        <w:gridCol w:w="6780"/>
+        <w:gridCol w:w="1470"/>
+        <w:gridCol w:w="8310"/>
         <w:tblGridChange w:id="0">
           <w:tblGrid>
-            <w:gridCol w:w="3001"/>
-            <w:gridCol w:w="6780"/>
+            <w:gridCol w:w="1470"/>
+            <w:gridCol w:w="8310"/>
           </w:tblGrid>
         </w:tblGridChange>
       </w:tblGrid>
@@ -1514,7 +1514,487 @@
                 <w:szCs w:val="18"/>
                 <w:rtl w:val="0"/>
               </w:rPr>
-              <w:t xml:space="preserve">Las evidencias que tenemos son los diseños de los Mockups, los documentos que creamos para la gestión del proyecto, capturas de pantalla del producto, el modelo de la base de datos  y el código fuente de todo el sistema (incompleto)</w:t>
+              <w:t xml:space="preserve">Acta de Constitución del proyecto  (ubicado en Fase 2/ Evidencias proyecto)</w:t>
+            </w:r>
+          </w:p>
+          <w:p>
+            <w:pPr>
+              <w:ind w:left="0" w:firstLine="0"/>
+              <w:rPr>
+                <w:sz w:val="18"/>
+                <w:szCs w:val="18"/>
+              </w:rPr>
+            </w:pPr>
+            <w:r>
+              <w:rPr>
+                <w:sz w:val="18"/>
+                <w:szCs w:val="18"/>
+                <w:rtl w:val="0"/>
+              </w:rPr>
+              <w:t xml:space="preserve">Gestión de Requisitos:</w:t>
+            </w:r>
+          </w:p>
+          <w:p>
+            <w:pPr>
+              <w:ind w:left="0" w:firstLine="0"/>
+              <w:rPr>
+                <w:sz w:val="18"/>
+                <w:szCs w:val="18"/>
+              </w:rPr>
+            </w:pPr>
+            <w:r>
+              <w:rPr>
+                <w:sz w:val="18"/>
+                <w:szCs w:val="18"/>
+                <w:rtl w:val="0"/>
+              </w:rPr>
+              <w:t xml:space="preserve"> (Todos las evidencias están ubicadas en: Fase 2/Evidencias Proyecto/Diseño y gestión de requisitos)</w:t>
+            </w:r>
+          </w:p>
+          <w:p>
+            <w:pPr>
+              <w:numPr>
+                <w:ilvl w:val="0"/>
+                <w:numId w:val="1"/>
+              </w:numPr>
+              <w:spacing w:after="0" w:afterAutospacing="0"/>
+              <w:ind w:left="720" w:hanging="360"/>
+              <w:rPr>
+                <w:sz w:val="18"/>
+                <w:szCs w:val="18"/>
+                <w:u w:val="none"/>
+              </w:rPr>
+            </w:pPr>
+            <w:r>
+              <w:rPr>
+                <w:sz w:val="18"/>
+                <w:szCs w:val="18"/>
+                <w:rtl w:val="0"/>
+              </w:rPr>
+              <w:t xml:space="preserve">Excel con la captura de requerimientos funcionales y no funcionales</w:t>
+            </w:r>
+          </w:p>
+          <w:p>
+            <w:pPr>
+              <w:numPr>
+                <w:ilvl w:val="0"/>
+                <w:numId w:val="1"/>
+              </w:numPr>
+              <w:spacing w:after="0" w:afterAutospacing="0"/>
+              <w:ind w:left="720" w:hanging="360"/>
+              <w:rPr>
+                <w:sz w:val="18"/>
+                <w:szCs w:val="18"/>
+                <w:u w:val="none"/>
+              </w:rPr>
+            </w:pPr>
+            <w:r>
+              <w:rPr>
+                <w:sz w:val="18"/>
+                <w:szCs w:val="18"/>
+                <w:rtl w:val="0"/>
+              </w:rPr>
+              <w:t xml:space="preserve">Bocetos de Los Mockups (ubicado en la subcarpeta Mockups dibujos)</w:t>
+            </w:r>
+          </w:p>
+          <w:p>
+            <w:pPr>
+              <w:numPr>
+                <w:ilvl w:val="0"/>
+                <w:numId w:val="1"/>
+              </w:numPr>
+              <w:spacing w:after="0" w:afterAutospacing="0"/>
+              <w:ind w:left="720" w:hanging="360"/>
+              <w:rPr>
+                <w:sz w:val="18"/>
+                <w:szCs w:val="18"/>
+                <w:u w:val="none"/>
+              </w:rPr>
+            </w:pPr>
+            <w:r>
+              <w:rPr>
+                <w:sz w:val="18"/>
+                <w:szCs w:val="18"/>
+                <w:rtl w:val="0"/>
+              </w:rPr>
+              <w:t xml:space="preserve">L</w:t>
+            </w:r>
+            <w:r>
+              <w:rPr>
+                <w:sz w:val="18"/>
+                <w:szCs w:val="18"/>
+                <w:rtl w:val="0"/>
+              </w:rPr>
+              <w:t xml:space="preserve">os Mockups Finales(Musicmix.bpmnr)</w:t>
+            </w:r>
+          </w:p>
+          <w:p>
+            <w:pPr>
+              <w:numPr>
+                <w:ilvl w:val="0"/>
+                <w:numId w:val="1"/>
+              </w:numPr>
+              <w:spacing w:after="0" w:afterAutospacing="0"/>
+              <w:ind w:left="720" w:hanging="360"/>
+              <w:rPr>
+                <w:sz w:val="18"/>
+                <w:szCs w:val="18"/>
+                <w:u w:val="none"/>
+              </w:rPr>
+            </w:pPr>
+            <w:r>
+              <w:rPr>
+                <w:sz w:val="18"/>
+                <w:szCs w:val="18"/>
+                <w:rtl w:val="0"/>
+              </w:rPr>
+              <w:t xml:space="preserve">Casos de uso  y Diagrama de casos de uso (ubicado en la subcarpeta Casos de uso)</w:t>
+            </w:r>
+          </w:p>
+          <w:p>
+            <w:pPr>
+              <w:numPr>
+                <w:ilvl w:val="0"/>
+                <w:numId w:val="1"/>
+              </w:numPr>
+              <w:ind w:left="720" w:hanging="360"/>
+              <w:rPr>
+                <w:sz w:val="18"/>
+                <w:szCs w:val="18"/>
+                <w:u w:val="none"/>
+              </w:rPr>
+            </w:pPr>
+            <w:r>
+              <w:rPr>
+                <w:sz w:val="18"/>
+                <w:szCs w:val="18"/>
+                <w:rtl w:val="0"/>
+              </w:rPr>
+              <w:t xml:space="preserve">Documento de ERS</w:t>
+            </w:r>
+          </w:p>
+          <w:p>
+            <w:pPr>
+              <w:ind w:left="0" w:firstLine="0"/>
+              <w:rPr>
+                <w:sz w:val="18"/>
+                <w:szCs w:val="18"/>
+              </w:rPr>
+            </w:pPr>
+            <w:r>
+              <w:rPr>
+                <w:sz w:val="18"/>
+                <w:szCs w:val="18"/>
+                <w:rtl w:val="0"/>
+              </w:rPr>
+              <w:t xml:space="preserve">Gestión de Proyectos informáticos:</w:t>
+            </w:r>
+          </w:p>
+          <w:p>
+            <w:pPr>
+              <w:rPr>
+                <w:sz w:val="18"/>
+                <w:szCs w:val="18"/>
+              </w:rPr>
+            </w:pPr>
+            <w:r>
+              <w:rPr>
+                <w:sz w:val="18"/>
+                <w:szCs w:val="18"/>
+                <w:rtl w:val="0"/>
+              </w:rPr>
+              <w:t xml:space="preserve"> (Todos las evidencias están ubicadas en: Fase 2/Evidencias Proyecto/Gestión de Proyectos informáticos)</w:t>
+            </w:r>
+          </w:p>
+          <w:p>
+            <w:pPr>
+              <w:numPr>
+                <w:ilvl w:val="0"/>
+                <w:numId w:val="2"/>
+              </w:numPr>
+              <w:spacing w:after="0" w:afterAutospacing="0"/>
+              <w:ind w:left="720" w:hanging="360"/>
+              <w:rPr>
+                <w:sz w:val="18"/>
+                <w:szCs w:val="18"/>
+                <w:u w:val="none"/>
+              </w:rPr>
+            </w:pPr>
+            <w:r>
+              <w:rPr>
+                <w:sz w:val="18"/>
+                <w:szCs w:val="18"/>
+                <w:rtl w:val="0"/>
+              </w:rPr>
+              <w:t xml:space="preserve">EDT y diccionario EDT (ubicados en la subcarpeta EDT)</w:t>
+            </w:r>
+          </w:p>
+          <w:p>
+            <w:pPr>
+              <w:numPr>
+                <w:ilvl w:val="0"/>
+                <w:numId w:val="2"/>
+              </w:numPr>
+              <w:spacing w:after="0" w:afterAutospacing="0"/>
+              <w:ind w:left="720" w:hanging="360"/>
+              <w:rPr>
+                <w:sz w:val="18"/>
+                <w:szCs w:val="18"/>
+              </w:rPr>
+            </w:pPr>
+            <w:r>
+              <w:rPr>
+                <w:sz w:val="18"/>
+                <w:szCs w:val="18"/>
+                <w:rtl w:val="0"/>
+              </w:rPr>
+              <w:t xml:space="preserve">Cronograma y Plan de gestión del Cronograma (ubicados en la subcarpeta Cronograma)</w:t>
+            </w:r>
+          </w:p>
+          <w:p>
+            <w:pPr>
+              <w:numPr>
+                <w:ilvl w:val="0"/>
+                <w:numId w:val="2"/>
+              </w:numPr>
+              <w:spacing w:after="0" w:afterAutospacing="0"/>
+              <w:ind w:left="720" w:hanging="360"/>
+              <w:rPr>
+                <w:sz w:val="18"/>
+                <w:szCs w:val="18"/>
+                <w:u w:val="none"/>
+              </w:rPr>
+            </w:pPr>
+            <w:r>
+              <w:rPr>
+                <w:sz w:val="18"/>
+                <w:szCs w:val="18"/>
+                <w:rtl w:val="0"/>
+              </w:rPr>
+              <w:t xml:space="preserve">Plan de dirección del proyecto</w:t>
+            </w:r>
+          </w:p>
+          <w:p>
+            <w:pPr>
+              <w:numPr>
+                <w:ilvl w:val="0"/>
+                <w:numId w:val="2"/>
+              </w:numPr>
+              <w:spacing w:after="0" w:afterAutospacing="0"/>
+              <w:ind w:left="720" w:hanging="360"/>
+              <w:rPr>
+                <w:sz w:val="18"/>
+                <w:szCs w:val="18"/>
+                <w:u w:val="none"/>
+              </w:rPr>
+            </w:pPr>
+            <w:r>
+              <w:rPr>
+                <w:sz w:val="18"/>
+                <w:szCs w:val="18"/>
+                <w:rtl w:val="0"/>
+              </w:rPr>
+              <w:t xml:space="preserve">Plan de gestión de requerimientos</w:t>
+            </w:r>
+          </w:p>
+          <w:p>
+            <w:pPr>
+              <w:numPr>
+                <w:ilvl w:val="0"/>
+                <w:numId w:val="2"/>
+              </w:numPr>
+              <w:spacing w:after="0" w:afterAutospacing="0"/>
+              <w:ind w:left="720" w:hanging="360"/>
+              <w:rPr>
+                <w:sz w:val="18"/>
+                <w:szCs w:val="18"/>
+                <w:u w:val="none"/>
+              </w:rPr>
+            </w:pPr>
+            <w:r>
+              <w:rPr>
+                <w:sz w:val="18"/>
+                <w:szCs w:val="18"/>
+                <w:rtl w:val="0"/>
+              </w:rPr>
+              <w:t xml:space="preserve">Plan de gestión del alcance</w:t>
+            </w:r>
+          </w:p>
+          <w:p>
+            <w:pPr>
+              <w:numPr>
+                <w:ilvl w:val="0"/>
+                <w:numId w:val="2"/>
+              </w:numPr>
+              <w:spacing w:after="0" w:afterAutospacing="0"/>
+              <w:ind w:left="720" w:hanging="360"/>
+              <w:rPr>
+                <w:sz w:val="18"/>
+                <w:szCs w:val="18"/>
+                <w:u w:val="none"/>
+              </w:rPr>
+            </w:pPr>
+            <w:r>
+              <w:rPr>
+                <w:sz w:val="18"/>
+                <w:szCs w:val="18"/>
+                <w:rtl w:val="0"/>
+              </w:rPr>
+              <w:t xml:space="preserve">Plan de gestión de Recursos</w:t>
+            </w:r>
+          </w:p>
+          <w:p>
+            <w:pPr>
+              <w:numPr>
+                <w:ilvl w:val="0"/>
+                <w:numId w:val="2"/>
+              </w:numPr>
+              <w:ind w:left="720" w:hanging="360"/>
+              <w:rPr>
+                <w:sz w:val="18"/>
+                <w:szCs w:val="18"/>
+                <w:u w:val="none"/>
+              </w:rPr>
+            </w:pPr>
+            <w:r>
+              <w:rPr>
+                <w:sz w:val="18"/>
+                <w:szCs w:val="18"/>
+                <w:rtl w:val="0"/>
+              </w:rPr>
+              <w:t xml:space="preserve">Plan de Gestión de Adquisiciones</w:t>
+            </w:r>
+          </w:p>
+          <w:p>
+            <w:pPr>
+              <w:rPr>
+                <w:sz w:val="18"/>
+                <w:szCs w:val="18"/>
+              </w:rPr>
+            </w:pPr>
+            <w:r>
+              <w:rPr>
+                <w:sz w:val="18"/>
+                <w:szCs w:val="18"/>
+                <w:rtl w:val="0"/>
+              </w:rPr>
+              <w:t xml:space="preserve">Modelamiento de Bases de datos:</w:t>
+            </w:r>
+          </w:p>
+          <w:p>
+            <w:pPr>
+              <w:rPr>
+                <w:sz w:val="18"/>
+                <w:szCs w:val="18"/>
+              </w:rPr>
+            </w:pPr>
+            <w:r>
+              <w:rPr>
+                <w:sz w:val="18"/>
+                <w:szCs w:val="18"/>
+                <w:rtl w:val="0"/>
+              </w:rPr>
+              <w:t xml:space="preserve">(todas las evidencias están ubicadas en: Fase 2/Evidencias Proyecto/Modelamiento de Bases de datos)</w:t>
+            </w:r>
+          </w:p>
+          <w:p>
+            <w:pPr>
+              <w:numPr>
+                <w:ilvl w:val="0"/>
+                <w:numId w:val="3"/>
+              </w:numPr>
+              <w:spacing w:after="0" w:afterAutospacing="0"/>
+              <w:ind w:left="720" w:hanging="360"/>
+              <w:rPr>
+                <w:sz w:val="18"/>
+                <w:szCs w:val="18"/>
+                <w:u w:val="none"/>
+              </w:rPr>
+            </w:pPr>
+            <w:r>
+              <w:rPr>
+                <w:sz w:val="18"/>
+                <w:szCs w:val="18"/>
+                <w:rtl w:val="0"/>
+              </w:rPr>
+              <w:t xml:space="preserve">Modelo entidad-relación de la base de datos Ubicado en la subcarpeta Diseño de la base de datos=</w:t>
+            </w:r>
+          </w:p>
+          <w:p>
+            <w:pPr>
+              <w:numPr>
+                <w:ilvl w:val="0"/>
+                <w:numId w:val="3"/>
+              </w:numPr>
+              <w:ind w:left="720" w:hanging="360"/>
+              <w:rPr>
+                <w:sz w:val="18"/>
+                <w:szCs w:val="18"/>
+                <w:u w:val="none"/>
+              </w:rPr>
+            </w:pPr>
+            <w:r>
+              <w:rPr>
+                <w:sz w:val="18"/>
+                <w:szCs w:val="18"/>
+                <w:rtl w:val="0"/>
+              </w:rPr>
+              <w:t xml:space="preserve"> Imagen del modelo entidad relación.</w:t>
+            </w:r>
+          </w:p>
+          <w:p>
+            <w:pPr>
+              <w:ind w:left="0" w:firstLine="0"/>
+              <w:rPr>
+                <w:sz w:val="18"/>
+                <w:szCs w:val="18"/>
+              </w:rPr>
+            </w:pPr>
+            <w:r>
+              <w:rPr>
+                <w:sz w:val="18"/>
+                <w:szCs w:val="18"/>
+                <w:rtl w:val="0"/>
+              </w:rPr>
+              <w:t xml:space="preserve">Desarrollo Web:</w:t>
+            </w:r>
+          </w:p>
+          <w:p>
+            <w:pPr>
+              <w:rPr>
+                <w:sz w:val="18"/>
+                <w:szCs w:val="18"/>
+              </w:rPr>
+            </w:pPr>
+            <w:r>
+              <w:rPr>
+                <w:sz w:val="18"/>
+                <w:szCs w:val="18"/>
+                <w:rtl w:val="0"/>
+              </w:rPr>
+              <w:t xml:space="preserve">(todas las evidencias están ubicadas en: Fase 2/Evidencias Proyecto/Desarrollo del proyecto)</w:t>
+            </w:r>
+          </w:p>
+          <w:p>
+            <w:pPr>
+              <w:numPr>
+                <w:ilvl w:val="0"/>
+                <w:numId w:val="4"/>
+              </w:numPr>
+              <w:ind w:left="720" w:hanging="360"/>
+              <w:rPr>
+                <w:sz w:val="18"/>
+                <w:szCs w:val="18"/>
+                <w:u w:val="none"/>
+              </w:rPr>
+            </w:pPr>
+            <w:r>
+              <w:rPr>
+                <w:sz w:val="18"/>
+                <w:szCs w:val="18"/>
+                <w:rtl w:val="0"/>
+              </w:rPr>
+              <w:t xml:space="preserve">Código Fuente del proyecto desarrollado en Django (dependencias en documento Requirements.txt)</w:t>
             </w:r>
             <w:r>
               <w:rPr>
@@ -1587,6 +2067,14 @@
                 <w:szCs w:val="18"/>
                 <w:rtl w:val="0"/>
               </w:rPr>
+              <w:t xml:space="preserve">Juan Reynal: </w:t>
+            </w:r>
+            <w:r>
+              <w:rPr>
+                <w:sz w:val="18"/>
+                <w:szCs w:val="18"/>
+                <w:rtl w:val="0"/>
+              </w:rPr>
               <w:t xml:space="preserve">El Proyecto sirvió muy bien para enseñarnos que es el ámbito laboral desarrollando un proyecto con lo que estudiamos y nos ayudó a prepararnos para las posibles cargas que tengamos en el futuro.</w:t>
             </w:r>
           </w:p>
@@ -1650,6 +2138,211 @@
                 <w:rtl w:val="0"/>
               </w:rPr>
               <w:t xml:space="preserve">Laboralmente se ve trabajando y contribuyendo en diversos proyectos informáticos ayudando a mejorar la calidad de los trabajos.</w:t>
+            </w:r>
+          </w:p>
+          <w:p>
+            <w:pPr>
+              <w:keepNext w:val="0"/>
+              <w:keepLines w:val="0"/>
+              <w:pageBreakBefore w:val="0"/>
+              <w:widowControl w:val="1"/>
+              <w:pBdr>
+                <w:top w:space="0" w:sz="0" w:val="nil"/>
+                <w:left w:space="0" w:sz="0" w:val="nil"/>
+                <w:bottom w:space="0" w:sz="0" w:val="nil"/>
+                <w:right w:space="0" w:sz="0" w:val="nil"/>
+                <w:between w:space="0" w:sz="0" w:val="nil"/>
+              </w:pBdr>
+              <w:shd w:fill="auto" w:val="clear"/>
+              <w:spacing w:after="160" w:before="0" w:line="259" w:lineRule="auto"/>
+              <w:ind w:left="0" w:right="0" w:firstLine="0"/>
+              <w:jc w:val="both"/>
+              <w:rPr>
+                <w:sz w:val="18"/>
+                <w:szCs w:val="18"/>
+              </w:rPr>
+            </w:pPr>
+            <w:r>
+              <w:rPr>
+                <w:sz w:val="18"/>
+                <w:szCs w:val="18"/>
+                <w:rtl w:val="0"/>
+              </w:rPr>
+              <w:t xml:space="preserve">Raúl Barahona: La experiencia educativa me ha abierto la mente de una forma constructiva y social, me ha aportado un pensamiento más allá de entender las cosas. Tengo la confianza de que cualquier persona que necesite saber algo de mi carrera lo voy a poder ayudar y dar un servicio de excelencia y ético. Mi objetivo era entender cómo funcionan las cosas y esa curiosidad ha sido satisfecha. Siento que no solo podre ser exitoso en el ámbito informática, voy a poder dar un valor agregado en todo que se me pida</w:t>
+            </w:r>
+          </w:p>
+          <w:p>
+            <w:pPr>
+              <w:keepNext w:val="0"/>
+              <w:keepLines w:val="0"/>
+              <w:pageBreakBefore w:val="0"/>
+              <w:widowControl w:val="1"/>
+              <w:pBdr>
+                <w:top w:space="0" w:sz="0" w:val="nil"/>
+                <w:left w:space="0" w:sz="0" w:val="nil"/>
+                <w:bottom w:space="0" w:sz="0" w:val="nil"/>
+                <w:right w:space="0" w:sz="0" w:val="nil"/>
+                <w:between w:space="0" w:sz="0" w:val="nil"/>
+              </w:pBdr>
+              <w:shd w:fill="auto" w:val="clear"/>
+              <w:spacing w:after="160" w:before="0" w:line="259" w:lineRule="auto"/>
+              <w:ind w:left="0" w:right="0" w:firstLine="0"/>
+              <w:jc w:val="both"/>
+              <w:rPr>
+                <w:sz w:val="18"/>
+                <w:szCs w:val="18"/>
+              </w:rPr>
+            </w:pPr>
+            <w:r>
+              <w:rPr>
+                <w:rtl w:val="0"/>
+              </w:rPr>
+            </w:r>
+          </w:p>
+          <w:p>
+            <w:pPr>
+              <w:keepNext w:val="0"/>
+              <w:keepLines w:val="0"/>
+              <w:pageBreakBefore w:val="0"/>
+              <w:widowControl w:val="1"/>
+              <w:pBdr>
+                <w:top w:space="0" w:sz="0" w:val="nil"/>
+                <w:left w:space="0" w:sz="0" w:val="nil"/>
+                <w:bottom w:space="0" w:sz="0" w:val="nil"/>
+                <w:right w:space="0" w:sz="0" w:val="nil"/>
+                <w:between w:space="0" w:sz="0" w:val="nil"/>
+              </w:pBdr>
+              <w:shd w:fill="auto" w:val="clear"/>
+              <w:spacing w:after="160" w:before="0" w:line="259" w:lineRule="auto"/>
+              <w:ind w:left="0" w:right="0" w:firstLine="0"/>
+              <w:jc w:val="both"/>
+              <w:rPr>
+                <w:sz w:val="18"/>
+                <w:szCs w:val="18"/>
+              </w:rPr>
+            </w:pPr>
+            <w:r>
+              <w:rPr>
+                <w:sz w:val="18"/>
+                <w:szCs w:val="18"/>
+                <w:rtl w:val="0"/>
+              </w:rPr>
+              <w:t xml:space="preserve">Alan Zamora: El proyecto me ayudó a probarme a mí mismo que puedo cumplir los plazos estimados, a cumplir con las metas que me propongo, que siempre se puede aprender algo nuevo, tanto desde el lado de la documentación, usar nuevas tecnologías, administrar mi tiempo para cumplir con tales plazos, trabajar en equipo con otras personas (aunque no siempre resulta como me gustaria, cabe aclarar). además de innovar y expandir mis conocimientos de programación.</w:t>
+            </w:r>
+          </w:p>
+          <w:p>
+            <w:pPr>
+              <w:keepNext w:val="0"/>
+              <w:keepLines w:val="0"/>
+              <w:pageBreakBefore w:val="0"/>
+              <w:widowControl w:val="1"/>
+              <w:pBdr>
+                <w:top w:space="0" w:sz="0" w:val="nil"/>
+                <w:left w:space="0" w:sz="0" w:val="nil"/>
+                <w:bottom w:space="0" w:sz="0" w:val="nil"/>
+                <w:right w:space="0" w:sz="0" w:val="nil"/>
+                <w:between w:space="0" w:sz="0" w:val="nil"/>
+              </w:pBdr>
+              <w:shd w:fill="auto" w:val="clear"/>
+              <w:spacing w:after="160" w:before="0" w:line="259" w:lineRule="auto"/>
+              <w:ind w:left="0" w:right="0" w:firstLine="0"/>
+              <w:jc w:val="both"/>
+              <w:rPr>
+                <w:sz w:val="18"/>
+                <w:szCs w:val="18"/>
+              </w:rPr>
+            </w:pPr>
+            <w:r>
+              <w:rPr>
+                <w:sz w:val="18"/>
+                <w:szCs w:val="18"/>
+                <w:rtl w:val="0"/>
+              </w:rPr>
+              <w:t xml:space="preserve">espero que en el mundo Profesional pueda seguir expandiendo lo ya mencionado y poder hacer proyectos cada vez más grandes y ambiciosos (más que este proyecto incluso), además de afinar mi forma de gestionar los proyectos (lo cual es muy importante)</w:t>
+            </w:r>
+          </w:p>
+          <w:p>
+            <w:pPr>
+              <w:keepNext w:val="0"/>
+              <w:keepLines w:val="0"/>
+              <w:pageBreakBefore w:val="0"/>
+              <w:widowControl w:val="1"/>
+              <w:pBdr>
+                <w:top w:space="0" w:sz="0" w:val="nil"/>
+                <w:left w:space="0" w:sz="0" w:val="nil"/>
+                <w:bottom w:space="0" w:sz="0" w:val="nil"/>
+                <w:right w:space="0" w:sz="0" w:val="nil"/>
+                <w:between w:space="0" w:sz="0" w:val="nil"/>
+              </w:pBdr>
+              <w:shd w:fill="auto" w:val="clear"/>
+              <w:spacing w:after="160" w:before="0" w:line="259" w:lineRule="auto"/>
+              <w:ind w:left="0" w:right="0" w:firstLine="0"/>
+              <w:jc w:val="both"/>
+              <w:rPr>
+                <w:sz w:val="18"/>
+                <w:szCs w:val="18"/>
+              </w:rPr>
+            </w:pPr>
+            <w:r>
+              <w:rPr>
+                <w:rtl w:val="0"/>
+              </w:rPr>
+            </w:r>
+          </w:p>
+          <w:p>
+            <w:pPr>
+              <w:keepNext w:val="0"/>
+              <w:keepLines w:val="0"/>
+              <w:pageBreakBefore w:val="0"/>
+              <w:widowControl w:val="1"/>
+              <w:pBdr>
+                <w:top w:space="0" w:sz="0" w:val="nil"/>
+                <w:left w:space="0" w:sz="0" w:val="nil"/>
+                <w:bottom w:space="0" w:sz="0" w:val="nil"/>
+                <w:right w:space="0" w:sz="0" w:val="nil"/>
+                <w:between w:space="0" w:sz="0" w:val="nil"/>
+              </w:pBdr>
+              <w:shd w:fill="auto" w:val="clear"/>
+              <w:spacing w:after="160" w:before="0" w:line="259" w:lineRule="auto"/>
+              <w:ind w:left="0" w:right="0" w:firstLine="0"/>
+              <w:jc w:val="both"/>
+              <w:rPr>
+                <w:sz w:val="18"/>
+                <w:szCs w:val="18"/>
+              </w:rPr>
+            </w:pPr>
+            <w:r>
+              <w:rPr>
+                <w:rtl w:val="0"/>
+              </w:rPr>
+            </w:r>
+          </w:p>
+          <w:p>
+            <w:pPr>
+              <w:keepNext w:val="0"/>
+              <w:keepLines w:val="0"/>
+              <w:pageBreakBefore w:val="0"/>
+              <w:widowControl w:val="1"/>
+              <w:pBdr>
+                <w:top w:space="0" w:sz="0" w:val="nil"/>
+                <w:left w:space="0" w:sz="0" w:val="nil"/>
+                <w:bottom w:space="0" w:sz="0" w:val="nil"/>
+                <w:right w:space="0" w:sz="0" w:val="nil"/>
+                <w:between w:space="0" w:sz="0" w:val="nil"/>
+              </w:pBdr>
+              <w:shd w:fill="auto" w:val="clear"/>
+              <w:spacing w:after="160" w:before="0" w:line="259" w:lineRule="auto"/>
+              <w:ind w:left="0" w:right="0" w:firstLine="0"/>
+              <w:jc w:val="both"/>
+              <w:rPr>
+                <w:sz w:val="18"/>
+                <w:szCs w:val="18"/>
+              </w:rPr>
+            </w:pPr>
+            <w:r>
+              <w:rPr>
+                <w:rtl w:val="0"/>
+              </w:rPr>
             </w:r>
           </w:p>
         </w:tc>
@@ -1961,7 +2654,460 @@
 </file>
 
 <file path=word/numbering.xml><?xml version="1.0" encoding="utf-8"?>
-<w:numbering xmlns:mc="http://schemas.openxmlformats.org/markup-compatibility/2006" xmlns:o="urn:schemas-microsoft-com:office:office" xmlns:r="http://schemas.openxmlformats.org/officeDocument/2006/relationships" xmlns:m="http://schemas.openxmlformats.org/officeDocument/2006/math" xmlns:v="urn:schemas-microsoft-com:vml" xmlns:wp="http://schemas.openxmlformats.org/drawingml/2006/wordprocessingDrawing" xmlns:w10="urn:schemas-microsoft-com:office:word" xmlns:w="http://schemas.openxmlformats.org/wordprocessingml/2006/main" xmlns:wne="http://schemas.microsoft.com/office/word/2006/wordml" xmlns:sl="http://schemas.openxmlformats.org/schemaLibrary/2006/main" xmlns:a="http://schemas.openxmlformats.org/drawingml/2006/main" xmlns:pic="http://schemas.openxmlformats.org/drawingml/2006/picture" xmlns:c="http://schemas.openxmlformats.org/drawingml/2006/chart" xmlns:lc="http://schemas.openxmlformats.org/drawingml/2006/lockedCanvas" xmlns:dgm="http://schemas.openxmlformats.org/drawingml/2006/diagram" xmlns:wps="http://schemas.microsoft.com/office/word/2010/wordprocessingShape" xmlns:wpg="http://schemas.microsoft.com/office/word/2010/wordprocessingGroup" xmlns:w14="http://schemas.microsoft.com/office/word/2010/wordml" xmlns:w15="http://schemas.microsoft.com/office/word/2012/wordml" xmlns:w16="http://schemas.microsoft.com/office/word/2018/wordml" xmlns:w16cex="http://schemas.microsoft.com/office/word/2018/wordml/cex" xmlns:w16cid="http://schemas.microsoft.com/office/word/2016/wordml/cid" xmlns="http://schemas.microsoft.com/office/tasks/2019/documenttasks" xmlns:cr="http://schemas.microsoft.com/office/comments/2020/reactions"/>
+<w:numbering xmlns:mc="http://schemas.openxmlformats.org/markup-compatibility/2006" xmlns:o="urn:schemas-microsoft-com:office:office" xmlns:r="http://schemas.openxmlformats.org/officeDocument/2006/relationships" xmlns:m="http://schemas.openxmlformats.org/officeDocument/2006/math" xmlns:v="urn:schemas-microsoft-com:vml" xmlns:wp="http://schemas.openxmlformats.org/drawingml/2006/wordprocessingDrawing" xmlns:w10="urn:schemas-microsoft-com:office:word" xmlns:w="http://schemas.openxmlformats.org/wordprocessingml/2006/main" xmlns:wne="http://schemas.microsoft.com/office/word/2006/wordml" xmlns:sl="http://schemas.openxmlformats.org/schemaLibrary/2006/main" xmlns:a="http://schemas.openxmlformats.org/drawingml/2006/main" xmlns:pic="http://schemas.openxmlformats.org/drawingml/2006/picture" xmlns:c="http://schemas.openxmlformats.org/drawingml/2006/chart" xmlns:lc="http://schemas.openxmlformats.org/drawingml/2006/lockedCanvas" xmlns:dgm="http://schemas.openxmlformats.org/drawingml/2006/diagram" xmlns:wps="http://schemas.microsoft.com/office/word/2010/wordprocessingShape" xmlns:wpg="http://schemas.microsoft.com/office/word/2010/wordprocessingGroup" xmlns:w14="http://schemas.microsoft.com/office/word/2010/wordml" xmlns:w15="http://schemas.microsoft.com/office/word/2012/wordml" xmlns:w16="http://schemas.microsoft.com/office/word/2018/wordml" xmlns:w16cex="http://schemas.microsoft.com/office/word/2018/wordml/cex" xmlns:w16cid="http://schemas.microsoft.com/office/word/2016/wordml/cid" xmlns="http://schemas.microsoft.com/office/tasks/2019/documenttasks" xmlns:cr="http://schemas.microsoft.com/office/comments/2020/reactions">
+  <w:abstractNum w:abstractNumId="1">
+    <w:lvl w:ilvl="0">
+      <w:start w:val="1"/>
+      <w:numFmt w:val="bullet"/>
+      <w:lvlText w:val="●"/>
+      <w:lvlJc w:val="left"/>
+      <w:pPr>
+        <w:ind w:left="720" w:hanging="360"/>
+      </w:pPr>
+      <w:rPr>
+        <w:u w:val="none"/>
+      </w:rPr>
+    </w:lvl>
+    <w:lvl w:ilvl="1">
+      <w:start w:val="1"/>
+      <w:numFmt w:val="bullet"/>
+      <w:lvlText w:val="○"/>
+      <w:lvlJc w:val="left"/>
+      <w:pPr>
+        <w:ind w:left="1440" w:hanging="360"/>
+      </w:pPr>
+      <w:rPr>
+        <w:u w:val="none"/>
+      </w:rPr>
+    </w:lvl>
+    <w:lvl w:ilvl="2">
+      <w:start w:val="1"/>
+      <w:numFmt w:val="bullet"/>
+      <w:lvlText w:val="■"/>
+      <w:lvlJc w:val="left"/>
+      <w:pPr>
+        <w:ind w:left="2160" w:hanging="360"/>
+      </w:pPr>
+      <w:rPr>
+        <w:u w:val="none"/>
+      </w:rPr>
+    </w:lvl>
+    <w:lvl w:ilvl="3">
+      <w:start w:val="1"/>
+      <w:numFmt w:val="bullet"/>
+      <w:lvlText w:val="●"/>
+      <w:lvlJc w:val="left"/>
+      <w:pPr>
+        <w:ind w:left="2880" w:hanging="360"/>
+      </w:pPr>
+      <w:rPr>
+        <w:u w:val="none"/>
+      </w:rPr>
+    </w:lvl>
+    <w:lvl w:ilvl="4">
+      <w:start w:val="1"/>
+      <w:numFmt w:val="bullet"/>
+      <w:lvlText w:val="○"/>
+      <w:lvlJc w:val="left"/>
+      <w:pPr>
+        <w:ind w:left="3600" w:hanging="360"/>
+      </w:pPr>
+      <w:rPr>
+        <w:u w:val="none"/>
+      </w:rPr>
+    </w:lvl>
+    <w:lvl w:ilvl="5">
+      <w:start w:val="1"/>
+      <w:numFmt w:val="bullet"/>
+      <w:lvlText w:val="■"/>
+      <w:lvlJc w:val="left"/>
+      <w:pPr>
+        <w:ind w:left="4320" w:hanging="360"/>
+      </w:pPr>
+      <w:rPr>
+        <w:u w:val="none"/>
+      </w:rPr>
+    </w:lvl>
+    <w:lvl w:ilvl="6">
+      <w:start w:val="1"/>
+      <w:numFmt w:val="bullet"/>
+      <w:lvlText w:val="●"/>
+      <w:lvlJc w:val="left"/>
+      <w:pPr>
+        <w:ind w:left="5040" w:hanging="360"/>
+      </w:pPr>
+      <w:rPr>
+        <w:u w:val="none"/>
+      </w:rPr>
+    </w:lvl>
+    <w:lvl w:ilvl="7">
+      <w:start w:val="1"/>
+      <w:numFmt w:val="bullet"/>
+      <w:lvlText w:val="○"/>
+      <w:lvlJc w:val="left"/>
+      <w:pPr>
+        <w:ind w:left="5760" w:hanging="360"/>
+      </w:pPr>
+      <w:rPr>
+        <w:u w:val="none"/>
+      </w:rPr>
+    </w:lvl>
+    <w:lvl w:ilvl="8">
+      <w:start w:val="1"/>
+      <w:numFmt w:val="bullet"/>
+      <w:lvlText w:val="■"/>
+      <w:lvlJc w:val="left"/>
+      <w:pPr>
+        <w:ind w:left="6480" w:hanging="360"/>
+      </w:pPr>
+      <w:rPr>
+        <w:u w:val="none"/>
+      </w:rPr>
+    </w:lvl>
+  </w:abstractNum>
+  <w:abstractNum w:abstractNumId="2">
+    <w:lvl w:ilvl="0">
+      <w:start w:val="1"/>
+      <w:numFmt w:val="bullet"/>
+      <w:lvlText w:val="●"/>
+      <w:lvlJc w:val="left"/>
+      <w:pPr>
+        <w:ind w:left="720" w:hanging="360"/>
+      </w:pPr>
+      <w:rPr>
+        <w:u w:val="none"/>
+      </w:rPr>
+    </w:lvl>
+    <w:lvl w:ilvl="1">
+      <w:start w:val="1"/>
+      <w:numFmt w:val="bullet"/>
+      <w:lvlText w:val="○"/>
+      <w:lvlJc w:val="left"/>
+      <w:pPr>
+        <w:ind w:left="1440" w:hanging="360"/>
+      </w:pPr>
+      <w:rPr>
+        <w:u w:val="none"/>
+      </w:rPr>
+    </w:lvl>
+    <w:lvl w:ilvl="2">
+      <w:start w:val="1"/>
+      <w:numFmt w:val="bullet"/>
+      <w:lvlText w:val="■"/>
+      <w:lvlJc w:val="left"/>
+      <w:pPr>
+        <w:ind w:left="2160" w:hanging="360"/>
+      </w:pPr>
+      <w:rPr>
+        <w:u w:val="none"/>
+      </w:rPr>
+    </w:lvl>
+    <w:lvl w:ilvl="3">
+      <w:start w:val="1"/>
+      <w:numFmt w:val="bullet"/>
+      <w:lvlText w:val="●"/>
+      <w:lvlJc w:val="left"/>
+      <w:pPr>
+        <w:ind w:left="2880" w:hanging="360"/>
+      </w:pPr>
+      <w:rPr>
+        <w:u w:val="none"/>
+      </w:rPr>
+    </w:lvl>
+    <w:lvl w:ilvl="4">
+      <w:start w:val="1"/>
+      <w:numFmt w:val="bullet"/>
+      <w:lvlText w:val="○"/>
+      <w:lvlJc w:val="left"/>
+      <w:pPr>
+        <w:ind w:left="3600" w:hanging="360"/>
+      </w:pPr>
+      <w:rPr>
+        <w:u w:val="none"/>
+      </w:rPr>
+    </w:lvl>
+    <w:lvl w:ilvl="5">
+      <w:start w:val="1"/>
+      <w:numFmt w:val="bullet"/>
+      <w:lvlText w:val="■"/>
+      <w:lvlJc w:val="left"/>
+      <w:pPr>
+        <w:ind w:left="4320" w:hanging="360"/>
+      </w:pPr>
+      <w:rPr>
+        <w:u w:val="none"/>
+      </w:rPr>
+    </w:lvl>
+    <w:lvl w:ilvl="6">
+      <w:start w:val="1"/>
+      <w:numFmt w:val="bullet"/>
+      <w:lvlText w:val="●"/>
+      <w:lvlJc w:val="left"/>
+      <w:pPr>
+        <w:ind w:left="5040" w:hanging="360"/>
+      </w:pPr>
+      <w:rPr>
+        <w:u w:val="none"/>
+      </w:rPr>
+    </w:lvl>
+    <w:lvl w:ilvl="7">
+      <w:start w:val="1"/>
+      <w:numFmt w:val="bullet"/>
+      <w:lvlText w:val="○"/>
+      <w:lvlJc w:val="left"/>
+      <w:pPr>
+        <w:ind w:left="5760" w:hanging="360"/>
+      </w:pPr>
+      <w:rPr>
+        <w:u w:val="none"/>
+      </w:rPr>
+    </w:lvl>
+    <w:lvl w:ilvl="8">
+      <w:start w:val="1"/>
+      <w:numFmt w:val="bullet"/>
+      <w:lvlText w:val="■"/>
+      <w:lvlJc w:val="left"/>
+      <w:pPr>
+        <w:ind w:left="6480" w:hanging="360"/>
+      </w:pPr>
+      <w:rPr>
+        <w:u w:val="none"/>
+      </w:rPr>
+    </w:lvl>
+  </w:abstractNum>
+  <w:abstractNum w:abstractNumId="3">
+    <w:lvl w:ilvl="0">
+      <w:start w:val="1"/>
+      <w:numFmt w:val="bullet"/>
+      <w:lvlText w:val="●"/>
+      <w:lvlJc w:val="left"/>
+      <w:pPr>
+        <w:ind w:left="720" w:hanging="360"/>
+      </w:pPr>
+      <w:rPr>
+        <w:u w:val="none"/>
+      </w:rPr>
+    </w:lvl>
+    <w:lvl w:ilvl="1">
+      <w:start w:val="1"/>
+      <w:numFmt w:val="bullet"/>
+      <w:lvlText w:val="○"/>
+      <w:lvlJc w:val="left"/>
+      <w:pPr>
+        <w:ind w:left="1440" w:hanging="360"/>
+      </w:pPr>
+      <w:rPr>
+        <w:u w:val="none"/>
+      </w:rPr>
+    </w:lvl>
+    <w:lvl w:ilvl="2">
+      <w:start w:val="1"/>
+      <w:numFmt w:val="bullet"/>
+      <w:lvlText w:val="■"/>
+      <w:lvlJc w:val="left"/>
+      <w:pPr>
+        <w:ind w:left="2160" w:hanging="360"/>
+      </w:pPr>
+      <w:rPr>
+        <w:u w:val="none"/>
+      </w:rPr>
+    </w:lvl>
+    <w:lvl w:ilvl="3">
+      <w:start w:val="1"/>
+      <w:numFmt w:val="bullet"/>
+      <w:lvlText w:val="●"/>
+      <w:lvlJc w:val="left"/>
+      <w:pPr>
+        <w:ind w:left="2880" w:hanging="360"/>
+      </w:pPr>
+      <w:rPr>
+        <w:u w:val="none"/>
+      </w:rPr>
+    </w:lvl>
+    <w:lvl w:ilvl="4">
+      <w:start w:val="1"/>
+      <w:numFmt w:val="bullet"/>
+      <w:lvlText w:val="○"/>
+      <w:lvlJc w:val="left"/>
+      <w:pPr>
+        <w:ind w:left="3600" w:hanging="360"/>
+      </w:pPr>
+      <w:rPr>
+        <w:u w:val="none"/>
+      </w:rPr>
+    </w:lvl>
+    <w:lvl w:ilvl="5">
+      <w:start w:val="1"/>
+      <w:numFmt w:val="bullet"/>
+      <w:lvlText w:val="■"/>
+      <w:lvlJc w:val="left"/>
+      <w:pPr>
+        <w:ind w:left="4320" w:hanging="360"/>
+      </w:pPr>
+      <w:rPr>
+        <w:u w:val="none"/>
+      </w:rPr>
+    </w:lvl>
+    <w:lvl w:ilvl="6">
+      <w:start w:val="1"/>
+      <w:numFmt w:val="bullet"/>
+      <w:lvlText w:val="●"/>
+      <w:lvlJc w:val="left"/>
+      <w:pPr>
+        <w:ind w:left="5040" w:hanging="360"/>
+      </w:pPr>
+      <w:rPr>
+        <w:u w:val="none"/>
+      </w:rPr>
+    </w:lvl>
+    <w:lvl w:ilvl="7">
+      <w:start w:val="1"/>
+      <w:numFmt w:val="bullet"/>
+      <w:lvlText w:val="○"/>
+      <w:lvlJc w:val="left"/>
+      <w:pPr>
+        <w:ind w:left="5760" w:hanging="360"/>
+      </w:pPr>
+      <w:rPr>
+        <w:u w:val="none"/>
+      </w:rPr>
+    </w:lvl>
+    <w:lvl w:ilvl="8">
+      <w:start w:val="1"/>
+      <w:numFmt w:val="bullet"/>
+      <w:lvlText w:val="■"/>
+      <w:lvlJc w:val="left"/>
+      <w:pPr>
+        <w:ind w:left="6480" w:hanging="360"/>
+      </w:pPr>
+      <w:rPr>
+        <w:u w:val="none"/>
+      </w:rPr>
+    </w:lvl>
+  </w:abstractNum>
+  <w:abstractNum w:abstractNumId="4">
+    <w:lvl w:ilvl="0">
+      <w:start w:val="1"/>
+      <w:numFmt w:val="bullet"/>
+      <w:lvlText w:val="●"/>
+      <w:lvlJc w:val="left"/>
+      <w:pPr>
+        <w:ind w:left="720" w:hanging="360"/>
+      </w:pPr>
+      <w:rPr>
+        <w:u w:val="none"/>
+      </w:rPr>
+    </w:lvl>
+    <w:lvl w:ilvl="1">
+      <w:start w:val="1"/>
+      <w:numFmt w:val="bullet"/>
+      <w:lvlText w:val="○"/>
+      <w:lvlJc w:val="left"/>
+      <w:pPr>
+        <w:ind w:left="1440" w:hanging="360"/>
+      </w:pPr>
+      <w:rPr>
+        <w:u w:val="none"/>
+      </w:rPr>
+    </w:lvl>
+    <w:lvl w:ilvl="2">
+      <w:start w:val="1"/>
+      <w:numFmt w:val="bullet"/>
+      <w:lvlText w:val="■"/>
+      <w:lvlJc w:val="left"/>
+      <w:pPr>
+        <w:ind w:left="2160" w:hanging="360"/>
+      </w:pPr>
+      <w:rPr>
+        <w:u w:val="none"/>
+      </w:rPr>
+    </w:lvl>
+    <w:lvl w:ilvl="3">
+      <w:start w:val="1"/>
+      <w:numFmt w:val="bullet"/>
+      <w:lvlText w:val="●"/>
+      <w:lvlJc w:val="left"/>
+      <w:pPr>
+        <w:ind w:left="2880" w:hanging="360"/>
+      </w:pPr>
+      <w:rPr>
+        <w:u w:val="none"/>
+      </w:rPr>
+    </w:lvl>
+    <w:lvl w:ilvl="4">
+      <w:start w:val="1"/>
+      <w:numFmt w:val="bullet"/>
+      <w:lvlText w:val="○"/>
+      <w:lvlJc w:val="left"/>
+      <w:pPr>
+        <w:ind w:left="3600" w:hanging="360"/>
+      </w:pPr>
+      <w:rPr>
+        <w:u w:val="none"/>
+      </w:rPr>
+    </w:lvl>
+    <w:lvl w:ilvl="5">
+      <w:start w:val="1"/>
+      <w:numFmt w:val="bullet"/>
+      <w:lvlText w:val="■"/>
+      <w:lvlJc w:val="left"/>
+      <w:pPr>
+        <w:ind w:left="4320" w:hanging="360"/>
+      </w:pPr>
+      <w:rPr>
+        <w:u w:val="none"/>
+      </w:rPr>
+    </w:lvl>
+    <w:lvl w:ilvl="6">
+      <w:start w:val="1"/>
+      <w:numFmt w:val="bullet"/>
+      <w:lvlText w:val="●"/>
+      <w:lvlJc w:val="left"/>
+      <w:pPr>
+        <w:ind w:left="5040" w:hanging="360"/>
+      </w:pPr>
+      <w:rPr>
+        <w:u w:val="none"/>
+      </w:rPr>
+    </w:lvl>
+    <w:lvl w:ilvl="7">
+      <w:start w:val="1"/>
+      <w:numFmt w:val="bullet"/>
+      <w:lvlText w:val="○"/>
+      <w:lvlJc w:val="left"/>
+      <w:pPr>
+        <w:ind w:left="5760" w:hanging="360"/>
+      </w:pPr>
+      <w:rPr>
+        <w:u w:val="none"/>
+      </w:rPr>
+    </w:lvl>
+    <w:lvl w:ilvl="8">
+      <w:start w:val="1"/>
+      <w:numFmt w:val="bullet"/>
+      <w:lvlText w:val="■"/>
+      <w:lvlJc w:val="left"/>
+      <w:pPr>
+        <w:ind w:left="6480" w:hanging="360"/>
+      </w:pPr>
+      <w:rPr>
+        <w:u w:val="none"/>
+      </w:rPr>
+    </w:lvl>
+  </w:abstractNum>
+  <w:num w:numId="1">
+    <w:abstractNumId w:val="1"/>
+  </w:num>
+  <w:num w:numId="2">
+    <w:abstractNumId w:val="2"/>
+  </w:num>
+  <w:num w:numId="3">
+    <w:abstractNumId w:val="3"/>
+  </w:num>
+  <w:num w:numId="4">
+    <w:abstractNumId w:val="4"/>
+  </w:num>
+</w:numbering>
 </file>
 
 <file path=word/styles.xml><?xml version="1.0" encoding="utf-8"?>

</xml_diff>